<commit_message>
Changed RQ and aim on demo document
</commit_message>
<xml_diff>
--- a/Feasibility Demo.docx
+++ b/Feasibility Demo.docx
@@ -276,23 +276,7 @@
           <w:sz w:val="24"/>
           <w:szCs w:val="24"/>
         </w:rPr>
-        <w:t xml:space="preserve">An investigation into using Procedural Level Generation to improve </w:t>
-      </w:r>
-      <w:proofErr w:type="spellStart"/>
-      <w:r>
-        <w:rPr>
-          <w:sz w:val="24"/>
-          <w:szCs w:val="24"/>
-        </w:rPr>
-        <w:t>replayability</w:t>
-      </w:r>
-      <w:proofErr w:type="spellEnd"/>
-      <w:r>
-        <w:rPr>
-          <w:sz w:val="24"/>
-          <w:szCs w:val="24"/>
-        </w:rPr>
-        <w:t xml:space="preserve"> and player engagement in 2D platformers.</w:t>
+        <w:t>How can procedural level generation be used to lengthen players’ playtime and improve player engagement in 2D platformer games?</w:t>
       </w:r>
     </w:p>
     <w:p>
@@ -344,37 +328,54 @@
         </w:rPr>
         <w:t xml:space="preserve">o investigate and </w:t>
       </w:r>
-      <w:proofErr w:type="spellStart"/>
-      <w:r>
-        <w:rPr>
-          <w:sz w:val="24"/>
-          <w:szCs w:val="24"/>
-        </w:rPr>
-        <w:t>analyze</w:t>
-      </w:r>
-      <w:proofErr w:type="spellEnd"/>
-      <w:r>
-        <w:rPr>
-          <w:sz w:val="24"/>
-          <w:szCs w:val="24"/>
-        </w:rPr>
-        <w:t xml:space="preserve"> the potential benefits of procedural generation when creating levels for 2D platformers and consider how this could be used to improve the game’s </w:t>
-      </w:r>
-      <w:proofErr w:type="spellStart"/>
-      <w:r>
-        <w:rPr>
-          <w:sz w:val="24"/>
-          <w:szCs w:val="24"/>
-        </w:rPr>
-        <w:t>replayability</w:t>
-      </w:r>
-      <w:proofErr w:type="spellEnd"/>
-      <w:r>
-        <w:rPr>
-          <w:sz w:val="24"/>
-          <w:szCs w:val="24"/>
-        </w:rPr>
-        <w:t>, then to use this information to develop and implement a level generator for a simple 2D platformer.</w:t>
+      <w:r>
+        <w:rPr>
+          <w:sz w:val="24"/>
+          <w:szCs w:val="24"/>
+        </w:rPr>
+        <w:t>analyse</w:t>
+      </w:r>
+      <w:r>
+        <w:rPr>
+          <w:sz w:val="24"/>
+          <w:szCs w:val="24"/>
+        </w:rPr>
+        <w:t xml:space="preserve"> the benefits of procedural generation</w:t>
+      </w:r>
+      <w:r>
+        <w:rPr>
+          <w:sz w:val="24"/>
+          <w:szCs w:val="24"/>
+        </w:rPr>
+        <w:t xml:space="preserve"> algorithms</w:t>
+      </w:r>
+      <w:r>
+        <w:rPr>
+          <w:sz w:val="24"/>
+          <w:szCs w:val="24"/>
+        </w:rPr>
+        <w:t xml:space="preserve"> when creating levels for 2D platformers</w:t>
+      </w:r>
+      <w:r>
+        <w:rPr>
+          <w:sz w:val="24"/>
+          <w:szCs w:val="24"/>
+        </w:rPr>
+        <w:t>, then</w:t>
+      </w:r>
+      <w:r>
+        <w:rPr>
+          <w:sz w:val="24"/>
+          <w:szCs w:val="24"/>
+        </w:rPr>
+        <w:t xml:space="preserve"> consider how this could be used to </w:t>
+      </w:r>
+      <w:r>
+        <w:rPr>
+          <w:sz w:val="24"/>
+          <w:szCs w:val="24"/>
+        </w:rPr>
+        <w:t>lengthen the time a player can stay engaged with the game.</w:t>
       </w:r>
     </w:p>
     <w:p>
@@ -617,6 +618,7 @@
           <w:szCs w:val="32"/>
           <w:u w:val="single"/>
         </w:rPr>
+        <w:lastRenderedPageBreak/>
         <w:t>Statement of Changes</w:t>
       </w:r>
     </w:p>
@@ -894,27 +896,27 @@
           <w:szCs w:val="32"/>
           <w:u w:val="single"/>
         </w:rPr>
+        <w:t>Gantt Chart</w:t>
+      </w:r>
+    </w:p>
+    <w:p>
+      <w:pPr>
+        <w:rPr>
+          <w:bCs/>
+          <w:sz w:val="24"/>
+          <w:szCs w:val="24"/>
+        </w:rPr>
+      </w:pPr>
+      <w:r>
+        <w:rPr>
+          <w:bCs/>
+          <w:sz w:val="24"/>
+          <w:szCs w:val="24"/>
+        </w:rPr>
         <w:lastRenderedPageBreak/>
-        <w:t>Gantt Chart</w:t>
-      </w:r>
-    </w:p>
-    <w:p>
-      <w:pPr>
-        <w:rPr>
-          <w:bCs/>
-          <w:sz w:val="24"/>
-          <w:szCs w:val="24"/>
-        </w:rPr>
-      </w:pPr>
-      <w:r>
-        <w:rPr>
-          <w:bCs/>
-          <w:sz w:val="24"/>
-          <w:szCs w:val="24"/>
-        </w:rPr>
         <w:t xml:space="preserve">I have included a file for the Gantt Chart in the .zip folder, and have been using the site </w:t>
       </w:r>
-      <w:hyperlink r:id="rId6" w:history="1">
+      <w:hyperlink r:id="rId6" w:anchor="/gantt" w:history="1">
         <w:r>
           <w:rPr>
             <w:rStyle w:val="Hyperlink"/>
@@ -1202,43 +1204,7 @@
           <w:sz w:val="24"/>
           <w:szCs w:val="24"/>
         </w:rPr>
-        <w:t xml:space="preserve">Since the implementation is a new project for me, there are some aspects which I need to learn whilst implementing the main level generator. For example, I have not used </w:t>
-      </w:r>
-      <w:proofErr w:type="spellStart"/>
-      <w:r>
-        <w:rPr>
-          <w:bCs/>
-          <w:sz w:val="24"/>
-          <w:szCs w:val="24"/>
-        </w:rPr>
-        <w:t>tilesets</w:t>
-      </w:r>
-      <w:proofErr w:type="spellEnd"/>
-      <w:r>
-        <w:rPr>
-          <w:bCs/>
-          <w:sz w:val="24"/>
-          <w:szCs w:val="24"/>
-        </w:rPr>
-        <w:t xml:space="preserve"> and </w:t>
-      </w:r>
-      <w:proofErr w:type="spellStart"/>
-      <w:r>
-        <w:rPr>
-          <w:bCs/>
-          <w:sz w:val="24"/>
-          <w:szCs w:val="24"/>
-        </w:rPr>
-        <w:t>tilemaps</w:t>
-      </w:r>
-      <w:proofErr w:type="spellEnd"/>
-      <w:r>
-        <w:rPr>
-          <w:bCs/>
-          <w:sz w:val="24"/>
-          <w:szCs w:val="24"/>
-        </w:rPr>
-        <w:t xml:space="preserve"> in Unity before however I feel these would be vital to prevent performance issues. To mitigate the risk of running out of time, I will be using my Gantt Chart to ensure I am meeting expected deadlines, as well as reviewing how the progress is going at the end of each week and making changes to the timeline and deadlines if needed. I have also set a priority for each task within the implementation which needs </w:t>
+        <w:t xml:space="preserve">Since the implementation is a new project for me, there are some aspects which I need to learn whilst implementing the main level generator. For example, I have not used tilesets and tilemaps in Unity before however I feel these would be vital to prevent performance issues. To mitigate the risk of running out of time, I will be using my Gantt Chart to ensure I am meeting expected deadlines, as well as reviewing how the progress is going at the end of each week and making changes to the timeline and deadlines if needed. I have also set a priority for each task within the implementation which needs </w:t>
       </w:r>
       <w:r>
         <w:rPr>
@@ -1500,7 +1466,7 @@
           <w:sz w:val="24"/>
           <w:szCs w:val="24"/>
         </w:rPr>
-        <w:t xml:space="preserve">Since my testing will take the form of a user survey, it could cause an issue if I cannot get a suitable number of candidates who are willing to give me feedback. If this issue does arise, I may have to cut some time from my stretch goals to do extensive testing myself. I also plan </w:t>
+        <w:t xml:space="preserve">Since my testing will take the form of a user survey, it could cause an issue if I cannot get a suitable number of candidates who are willing to give me feedback. If this issue does arise, I may have to cut some time from my stretch goals to do extensive testing myself. I also plan to mitigate this risk by finding people who are willing to participate earlier on in my project, with the intention that if it does become an issue, and I need to spend more time testing by </w:t>
       </w:r>
       <w:r>
         <w:rPr>
@@ -1509,7 +1475,7 @@
           <w:szCs w:val="24"/>
         </w:rPr>
         <w:lastRenderedPageBreak/>
-        <w:t>to mitigate this risk by finding people who are willing to participate earlier on in my project, with the intention that if it does become an issue, and I need to spend more time testing by myself, I will more easily be able to plan ahead for this by working it into my deadline schedule.</w:t>
+        <w:t>myself, I will more easily be able to plan ahead for this by working it into my deadline schedule.</w:t>
       </w:r>
     </w:p>
     <w:sectPr>
@@ -2245,6 +2211,7 @@
   <w:style w:type="character" w:default="1" w:styleId="DefaultParagraphFont">
     <w:name w:val="Default Paragraph Font"/>
     <w:uiPriority w:val="1"/>
+    <w:semiHidden/>
     <w:unhideWhenUsed/>
   </w:style>
   <w:style w:type="table" w:default="1" w:styleId="TableNormal">

</xml_diff>

<commit_message>
Added new Gantt chart and updated risks
</commit_message>
<xml_diff>
--- a/Feasibility Demo.docx
+++ b/Feasibility Demo.docx
@@ -433,6 +433,21 @@
           <w:sz w:val="24"/>
           <w:szCs w:val="24"/>
         </w:rPr>
+        <w:t>To evaluate the level and length of player engagement in a classic linear platformer when compared to one featuring procedural level generation techniques.</w:t>
+      </w:r>
+    </w:p>
+    <w:p>
+      <w:pPr>
+        <w:rPr>
+          <w:sz w:val="24"/>
+          <w:szCs w:val="24"/>
+        </w:rPr>
+      </w:pPr>
+      <w:r>
+        <w:rPr>
+          <w:sz w:val="24"/>
+          <w:szCs w:val="24"/>
+        </w:rPr>
         <w:t xml:space="preserve">To explore the links between </w:t>
       </w:r>
       <w:r>
@@ -469,7 +484,21 @@
           <w:sz w:val="24"/>
           <w:szCs w:val="24"/>
         </w:rPr>
-        <w:t>To utilise programming techniques such as Perlin Noise and Markov Chains in order to implement a procedural level generator using the Unity game engine.</w:t>
+        <w:t xml:space="preserve">To utilise programming techniques such as Perlin Noise and Markov Chains </w:t>
+      </w:r>
+      <w:r>
+        <w:rPr>
+          <w:sz w:val="24"/>
+          <w:szCs w:val="24"/>
+        </w:rPr>
+        <w:t>to</w:t>
+      </w:r>
+      <w:r>
+        <w:rPr>
+          <w:sz w:val="24"/>
+          <w:szCs w:val="24"/>
+        </w:rPr>
+        <w:t xml:space="preserve"> implement a procedural level generator using the Unity game engine.</w:t>
       </w:r>
     </w:p>
     <w:p>
@@ -618,7 +647,6 @@
           <w:szCs w:val="32"/>
           <w:u w:val="single"/>
         </w:rPr>
-        <w:lastRenderedPageBreak/>
         <w:t>Statement of Changes</w:t>
       </w:r>
     </w:p>
@@ -913,46 +941,53 @@
           <w:sz w:val="24"/>
           <w:szCs w:val="24"/>
         </w:rPr>
-        <w:lastRenderedPageBreak/>
-        <w:t xml:space="preserve">I have included a file for the Gantt Chart in the .zip folder, and have been using the site </w:t>
-      </w:r>
-      <w:hyperlink r:id="rId6" w:anchor="/gantt" w:history="1">
-        <w:r>
-          <w:rPr>
-            <w:rStyle w:val="Hyperlink"/>
-            <w:bCs/>
-            <w:sz w:val="24"/>
-            <w:szCs w:val="24"/>
-          </w:rPr>
-          <w:t>https://www.onlinegantt.com/#/gantt</w:t>
-        </w:r>
-      </w:hyperlink>
-      <w:r>
-        <w:rPr>
-          <w:bCs/>
-          <w:sz w:val="24"/>
-          <w:szCs w:val="24"/>
-        </w:rPr>
-        <w:t xml:space="preserve"> to open and edit it.</w:t>
-      </w:r>
-    </w:p>
-    <w:p>
-      <w:pPr>
-        <w:rPr>
-          <w:bCs/>
-          <w:sz w:val="24"/>
-          <w:szCs w:val="24"/>
-        </w:rPr>
-      </w:pPr>
-      <w:r>
-        <w:rPr>
-          <w:noProof/>
+        <w:t>I have included a file for the Gantt Chart in the .zip folder</w:t>
+      </w:r>
+      <w:r>
+        <w:rPr>
+          <w:bCs/>
+          <w:sz w:val="24"/>
+          <w:szCs w:val="24"/>
+        </w:rPr>
+        <w:t>.</w:t>
+      </w:r>
+    </w:p>
+    <w:p>
+      <w:pPr>
+        <w:rPr>
+          <w:bCs/>
+          <w:sz w:val="24"/>
+          <w:szCs w:val="24"/>
+        </w:rPr>
+      </w:pPr>
+    </w:p>
+    <w:p>
+      <w:pPr>
+        <w:rPr>
+          <w:bCs/>
+          <w:sz w:val="24"/>
+          <w:szCs w:val="24"/>
+        </w:rPr>
+      </w:pPr>
+      <w:r>
+        <w:rPr>
+          <w:bCs/>
+          <w:sz w:val="24"/>
+          <w:szCs w:val="24"/>
         </w:rPr>
         <w:drawing>
-          <wp:inline distT="0" distB="0" distL="0" distR="0" wp14:anchorId="6CD97068" wp14:editId="293B0881">
-            <wp:extent cx="5731510" cy="2511425"/>
-            <wp:effectExtent l="0" t="0" r="2540" b="3175"/>
-            <wp:docPr id="715421452" name="Picture 1" descr="A screenshot of a graph&#10;&#10;Description automatically generated"/>
+          <wp:anchor distT="0" distB="0" distL="114300" distR="114300" simplePos="0" relativeHeight="251659264" behindDoc="0" locked="0" layoutInCell="1" allowOverlap="1" wp14:anchorId="2777835E" wp14:editId="03561924">
+            <wp:simplePos x="0" y="0"/>
+            <wp:positionH relativeFrom="page">
+              <wp:align>left</wp:align>
+            </wp:positionH>
+            <wp:positionV relativeFrom="page">
+              <wp:posOffset>2499360</wp:posOffset>
+            </wp:positionV>
+            <wp:extent cx="7497850" cy="2918460"/>
+            <wp:effectExtent l="0" t="0" r="8255" b="0"/>
+            <wp:wrapNone/>
+            <wp:docPr id="1693423317" name="Picture 1"/>
             <wp:cNvGraphicFramePr>
               <a:graphicFrameLocks xmlns:a="http://schemas.openxmlformats.org/drawingml/2006/main" noChangeAspect="1"/>
             </wp:cNvGraphicFramePr>
@@ -960,11 +995,17 @@
               <a:graphicData uri="http://schemas.openxmlformats.org/drawingml/2006/picture">
                 <pic:pic xmlns:pic="http://schemas.openxmlformats.org/drawingml/2006/picture">
                   <pic:nvPicPr>
-                    <pic:cNvPr id="715421452" name="Picture 1" descr="A screenshot of a graph&#10;&#10;Description automatically generated"/>
+                    <pic:cNvPr id="1693423317" name=""/>
                     <pic:cNvPicPr/>
                   </pic:nvPicPr>
                   <pic:blipFill>
-                    <a:blip r:embed="rId7"/>
+                    <a:blip r:embed="rId6">
+                      <a:extLst>
+                        <a:ext uri="{28A0092B-C50C-407E-A947-70E740481C1C}">
+                          <a14:useLocalDpi xmlns:a14="http://schemas.microsoft.com/office/drawing/2010/main" val="0"/>
+                        </a:ext>
+                      </a:extLst>
+                    </a:blip>
                     <a:stretch>
                       <a:fillRect/>
                     </a:stretch>
@@ -972,7 +1013,7 @@
                   <pic:spPr>
                     <a:xfrm>
                       <a:off x="0" y="0"/>
-                      <a:ext cx="5731510" cy="2511425"/>
+                      <a:ext cx="7497850" cy="2918460"/>
                     </a:xfrm>
                     <a:prstGeom prst="rect">
                       <a:avLst/>
@@ -981,9 +1022,24 @@
                 </pic:pic>
               </a:graphicData>
             </a:graphic>
-          </wp:inline>
+            <wp14:sizeRelH relativeFrom="page">
+              <wp14:pctWidth>0</wp14:pctWidth>
+            </wp14:sizeRelH>
+            <wp14:sizeRelV relativeFrom="page">
+              <wp14:pctHeight>0</wp14:pctHeight>
+            </wp14:sizeRelV>
+          </wp:anchor>
         </w:drawing>
       </w:r>
+    </w:p>
+    <w:p>
+      <w:pPr>
+        <w:rPr>
+          <w:bCs/>
+          <w:sz w:val="24"/>
+          <w:szCs w:val="24"/>
+        </w:rPr>
+      </w:pPr>
       <w:r>
         <w:rPr>
           <w:noProof/>
@@ -994,11 +1050,106 @@
         <w:rPr>
           <w:noProof/>
         </w:rPr>
+        <w:t xml:space="preserve">  </w:t>
+      </w:r>
+    </w:p>
+    <w:p>
+      <w:pPr>
+        <w:rPr>
+          <w:bCs/>
+          <w:sz w:val="24"/>
+          <w:szCs w:val="24"/>
+        </w:rPr>
+      </w:pPr>
+    </w:p>
+    <w:p>
+      <w:pPr>
+        <w:rPr>
+          <w:b/>
+          <w:sz w:val="32"/>
+          <w:szCs w:val="32"/>
+          <w:u w:val="single"/>
+        </w:rPr>
+      </w:pPr>
+    </w:p>
+    <w:p>
+      <w:pPr>
+        <w:rPr>
+          <w:b/>
+          <w:sz w:val="32"/>
+          <w:szCs w:val="32"/>
+          <w:u w:val="single"/>
+        </w:rPr>
+      </w:pPr>
+    </w:p>
+    <w:p>
+      <w:pPr>
+        <w:rPr>
+          <w:b/>
+          <w:sz w:val="32"/>
+          <w:szCs w:val="32"/>
+          <w:u w:val="single"/>
+        </w:rPr>
+      </w:pPr>
+    </w:p>
+    <w:p>
+      <w:pPr>
+        <w:rPr>
+          <w:b/>
+          <w:sz w:val="32"/>
+          <w:szCs w:val="32"/>
+          <w:u w:val="single"/>
+        </w:rPr>
+      </w:pPr>
+    </w:p>
+    <w:p>
+      <w:pPr>
+        <w:rPr>
+          <w:b/>
+          <w:sz w:val="32"/>
+          <w:szCs w:val="32"/>
+          <w:u w:val="single"/>
+        </w:rPr>
+      </w:pPr>
+    </w:p>
+    <w:p>
+      <w:pPr>
+        <w:rPr>
+          <w:b/>
+          <w:sz w:val="32"/>
+          <w:szCs w:val="32"/>
+          <w:u w:val="single"/>
+        </w:rPr>
+      </w:pPr>
+    </w:p>
+    <w:p>
+      <w:pPr>
+        <w:rPr>
+          <w:b/>
+          <w:sz w:val="32"/>
+          <w:szCs w:val="32"/>
+          <w:u w:val="single"/>
+        </w:rPr>
+      </w:pPr>
+      <w:r>
+        <w:rPr>
+          <w:bCs/>
+          <w:sz w:val="24"/>
+          <w:szCs w:val="24"/>
+        </w:rPr>
         <w:drawing>
-          <wp:inline distT="0" distB="0" distL="0" distR="0" wp14:anchorId="02673E5E" wp14:editId="4D24197A">
-            <wp:extent cx="5731510" cy="1941195"/>
-            <wp:effectExtent l="0" t="0" r="2540" b="1905"/>
-            <wp:docPr id="1769906567" name="Picture 1" descr="A screenshot of a computer&#10;&#10;Description automatically generated"/>
+          <wp:anchor distT="0" distB="0" distL="114300" distR="114300" simplePos="0" relativeHeight="251660288" behindDoc="0" locked="0" layoutInCell="1" allowOverlap="1" wp14:anchorId="02C9C117" wp14:editId="16DEC9BE">
+            <wp:simplePos x="0" y="0"/>
+            <wp:positionH relativeFrom="page">
+              <wp:align>left</wp:align>
+            </wp:positionH>
+            <wp:positionV relativeFrom="page">
+              <wp:posOffset>5745480</wp:posOffset>
+            </wp:positionV>
+            <wp:extent cx="7434485" cy="683260"/>
+            <wp:effectExtent l="0" t="0" r="0" b="2540"/>
+            <wp:wrapNone/>
+            <wp:docPr id="1680864300" name="Picture 1"/>
             <wp:cNvGraphicFramePr>
               <a:graphicFrameLocks xmlns:a="http://schemas.openxmlformats.org/drawingml/2006/main" noChangeAspect="1"/>
             </wp:cNvGraphicFramePr>
@@ -1006,11 +1157,17 @@
               <a:graphicData uri="http://schemas.openxmlformats.org/drawingml/2006/picture">
                 <pic:pic xmlns:pic="http://schemas.openxmlformats.org/drawingml/2006/picture">
                   <pic:nvPicPr>
-                    <pic:cNvPr id="1769906567" name="Picture 1" descr="A screenshot of a computer&#10;&#10;Description automatically generated"/>
+                    <pic:cNvPr id="1680864300" name=""/>
                     <pic:cNvPicPr/>
                   </pic:nvPicPr>
                   <pic:blipFill>
-                    <a:blip r:embed="rId8"/>
+                    <a:blip r:embed="rId7">
+                      <a:extLst>
+                        <a:ext uri="{28A0092B-C50C-407E-A947-70E740481C1C}">
+                          <a14:useLocalDpi xmlns:a14="http://schemas.microsoft.com/office/drawing/2010/main" val="0"/>
+                        </a:ext>
+                      </a:extLst>
+                    </a:blip>
                     <a:stretch>
                       <a:fillRect/>
                     </a:stretch>
@@ -1018,7 +1175,7 @@
                   <pic:spPr>
                     <a:xfrm>
                       <a:off x="0" y="0"/>
-                      <a:ext cx="5731510" cy="1941195"/>
+                      <a:ext cx="7434485" cy="683260"/>
                     </a:xfrm>
                     <a:prstGeom prst="rect">
                       <a:avLst/>
@@ -1027,24 +1184,15 @@
                 </pic:pic>
               </a:graphicData>
             </a:graphic>
-          </wp:inline>
+            <wp14:sizeRelH relativeFrom="page">
+              <wp14:pctWidth>0</wp14:pctWidth>
+            </wp14:sizeRelH>
+            <wp14:sizeRelV relativeFrom="page">
+              <wp14:pctHeight>0</wp14:pctHeight>
+            </wp14:sizeRelV>
+          </wp:anchor>
         </w:drawing>
       </w:r>
-      <w:r>
-        <w:rPr>
-          <w:noProof/>
-        </w:rPr>
-        <w:t xml:space="preserve">  </w:t>
-      </w:r>
-    </w:p>
-    <w:p>
-      <w:pPr>
-        <w:rPr>
-          <w:bCs/>
-          <w:sz w:val="24"/>
-          <w:szCs w:val="24"/>
-        </w:rPr>
-      </w:pPr>
     </w:p>
     <w:p>
       <w:pPr>
@@ -1065,6 +1213,66 @@
           <w:u w:val="single"/>
         </w:rPr>
       </w:pPr>
+      <w:r>
+        <w:rPr>
+          <w:noProof/>
+        </w:rPr>
+        <w:drawing>
+          <wp:anchor distT="0" distB="0" distL="114300" distR="114300" simplePos="0" relativeHeight="251658240" behindDoc="0" locked="0" layoutInCell="1" allowOverlap="1" wp14:anchorId="4539CBE5" wp14:editId="2582D7DA">
+            <wp:simplePos x="0" y="0"/>
+            <wp:positionH relativeFrom="page">
+              <wp:align>left</wp:align>
+            </wp:positionH>
+            <wp:positionV relativeFrom="page">
+              <wp:posOffset>6416040</wp:posOffset>
+            </wp:positionV>
+            <wp:extent cx="7437120" cy="2705100"/>
+            <wp:effectExtent l="0" t="0" r="0" b="0"/>
+            <wp:wrapNone/>
+            <wp:docPr id="809527691" name="Picture 1"/>
+            <wp:cNvGraphicFramePr>
+              <a:graphicFrameLocks xmlns:a="http://schemas.openxmlformats.org/drawingml/2006/main" noChangeAspect="1"/>
+            </wp:cNvGraphicFramePr>
+            <a:graphic xmlns:a="http://schemas.openxmlformats.org/drawingml/2006/main">
+              <a:graphicData uri="http://schemas.openxmlformats.org/drawingml/2006/picture">
+                <pic:pic xmlns:pic="http://schemas.openxmlformats.org/drawingml/2006/picture">
+                  <pic:nvPicPr>
+                    <pic:cNvPr id="809527691" name=""/>
+                    <pic:cNvPicPr/>
+                  </pic:nvPicPr>
+                  <pic:blipFill>
+                    <a:blip r:embed="rId8">
+                      <a:extLst>
+                        <a:ext uri="{28A0092B-C50C-407E-A947-70E740481C1C}">
+                          <a14:useLocalDpi xmlns:a14="http://schemas.microsoft.com/office/drawing/2010/main" val="0"/>
+                        </a:ext>
+                      </a:extLst>
+                    </a:blip>
+                    <a:stretch>
+                      <a:fillRect/>
+                    </a:stretch>
+                  </pic:blipFill>
+                  <pic:spPr>
+                    <a:xfrm>
+                      <a:off x="0" y="0"/>
+                      <a:ext cx="7437120" cy="2705100"/>
+                    </a:xfrm>
+                    <a:prstGeom prst="rect">
+                      <a:avLst/>
+                    </a:prstGeom>
+                  </pic:spPr>
+                </pic:pic>
+              </a:graphicData>
+            </a:graphic>
+            <wp14:sizeRelH relativeFrom="page">
+              <wp14:pctWidth>0</wp14:pctWidth>
+            </wp14:sizeRelH>
+            <wp14:sizeRelV relativeFrom="page">
+              <wp14:pctHeight>0</wp14:pctHeight>
+            </wp14:sizeRelV>
+          </wp:anchor>
+        </w:drawing>
+      </w:r>
     </w:p>
     <w:p>
       <w:pPr>
@@ -1155,13 +1363,24 @@
           <w:u w:val="single"/>
         </w:rPr>
       </w:pPr>
-      <w:r>
+    </w:p>
+    <w:p>
+      <w:pPr>
         <w:rPr>
           <w:b/>
           <w:sz w:val="32"/>
           <w:szCs w:val="32"/>
           <w:u w:val="single"/>
         </w:rPr>
+      </w:pPr>
+      <w:r>
+        <w:rPr>
+          <w:b/>
+          <w:sz w:val="32"/>
+          <w:szCs w:val="32"/>
+          <w:u w:val="single"/>
+        </w:rPr>
+        <w:lastRenderedPageBreak/>
         <w:t>Risk Analysis</w:t>
       </w:r>
     </w:p>
@@ -1204,7 +1423,43 @@
           <w:sz w:val="24"/>
           <w:szCs w:val="24"/>
         </w:rPr>
-        <w:t xml:space="preserve">Since the implementation is a new project for me, there are some aspects which I need to learn whilst implementing the main level generator. For example, I have not used tilesets and tilemaps in Unity before however I feel these would be vital to prevent performance issues. To mitigate the risk of running out of time, I will be using my Gantt Chart to ensure I am meeting expected deadlines, as well as reviewing how the progress is going at the end of each week and making changes to the timeline and deadlines if needed. I have also set a priority for each task within the implementation which needs </w:t>
+        <w:t xml:space="preserve">Since the implementation is a new project for me, there are some aspects which I need to learn whilst implementing the main level generator. For example, I have not used </w:t>
+      </w:r>
+      <w:proofErr w:type="spellStart"/>
+      <w:r>
+        <w:rPr>
+          <w:bCs/>
+          <w:sz w:val="24"/>
+          <w:szCs w:val="24"/>
+        </w:rPr>
+        <w:t>tilesets</w:t>
+      </w:r>
+      <w:proofErr w:type="spellEnd"/>
+      <w:r>
+        <w:rPr>
+          <w:bCs/>
+          <w:sz w:val="24"/>
+          <w:szCs w:val="24"/>
+        </w:rPr>
+        <w:t xml:space="preserve"> and </w:t>
+      </w:r>
+      <w:proofErr w:type="spellStart"/>
+      <w:r>
+        <w:rPr>
+          <w:bCs/>
+          <w:sz w:val="24"/>
+          <w:szCs w:val="24"/>
+        </w:rPr>
+        <w:t>tilemaps</w:t>
+      </w:r>
+      <w:proofErr w:type="spellEnd"/>
+      <w:r>
+        <w:rPr>
+          <w:bCs/>
+          <w:sz w:val="24"/>
+          <w:szCs w:val="24"/>
+        </w:rPr>
+        <w:t xml:space="preserve"> in Unity before however I feel these would be vital to prevent performance issues. To mitigate the risk of running out of time, I will be using my Gantt Chart to ensure I am meeting expected deadlines, as well as reviewing how the progress is going at the end of each week and making changes to the timeline and deadlines if needed. I have also set a priority for each task within the implementation which needs </w:t>
       </w:r>
       <w:r>
         <w:rPr>
@@ -1466,16 +1721,107 @@
           <w:sz w:val="24"/>
           <w:szCs w:val="24"/>
         </w:rPr>
-        <w:t xml:space="preserve">Since my testing will take the form of a user survey, it could cause an issue if I cannot get a suitable number of candidates who are willing to give me feedback. If this issue does arise, I may have to cut some time from my stretch goals to do extensive testing myself. I also plan to mitigate this risk by finding people who are willing to participate earlier on in my project, with the intention that if it does become an issue, and I need to spend more time testing by </w:t>
-      </w:r>
-      <w:r>
-        <w:rPr>
-          <w:bCs/>
-          <w:sz w:val="24"/>
-          <w:szCs w:val="24"/>
+        <w:t xml:space="preserve">Since my testing will take the form of a user survey, it could cause an issue if I cannot get a suitable number of candidates who are willing to give me feedback. If this issue does arise, I may have to cut some time from my stretch goals to do extensive testing myself. I also plan to mitigate this risk by finding people who are willing to participate earlier on in my project, with the intention that if it does become an issue, and I need to spend more time testing by myself, I will more easily be able to </w:t>
+      </w:r>
+      <w:r>
+        <w:rPr>
+          <w:bCs/>
+          <w:sz w:val="24"/>
+          <w:szCs w:val="24"/>
+        </w:rPr>
+        <w:t>plan</w:t>
+      </w:r>
+      <w:r>
+        <w:rPr>
+          <w:bCs/>
+          <w:sz w:val="24"/>
+          <w:szCs w:val="24"/>
+        </w:rPr>
+        <w:t xml:space="preserve"> for this by working it into my deadline schedule.</w:t>
+      </w:r>
+    </w:p>
+    <w:p>
+      <w:pPr>
+        <w:rPr>
+          <w:bCs/>
+          <w:sz w:val="24"/>
+          <w:szCs w:val="24"/>
+        </w:rPr>
+      </w:pPr>
+    </w:p>
+    <w:p>
+      <w:pPr>
+        <w:rPr>
+          <w:b/>
+          <w:sz w:val="28"/>
+          <w:szCs w:val="28"/>
+        </w:rPr>
+      </w:pPr>
+      <w:r>
+        <w:rPr>
+          <w:b/>
+          <w:sz w:val="28"/>
+          <w:szCs w:val="28"/>
         </w:rPr>
         <w:lastRenderedPageBreak/>
-        <w:t>myself, I will more easily be able to plan ahead for this by working it into my deadline schedule.</w:t>
+        <w:t>Machine Damage</w:t>
+      </w:r>
+    </w:p>
+    <w:p>
+      <w:pPr>
+        <w:rPr>
+          <w:bCs/>
+          <w:sz w:val="24"/>
+          <w:szCs w:val="24"/>
+        </w:rPr>
+      </w:pPr>
+      <w:r>
+        <w:rPr>
+          <w:bCs/>
+          <w:sz w:val="24"/>
+          <w:szCs w:val="24"/>
+        </w:rPr>
+        <w:t xml:space="preserve">Since I will be working primarily from home on my own laptop for this project, one risk I may encounter would be my laptop breaking or corrupting. I have mitigated this risk by ensuring my files are constantly backed up to a GitHub repository. This includes both documentation and implementation work, and if for any reason I do not have access to my computer for </w:t>
+      </w:r>
+      <w:r>
+        <w:rPr>
+          <w:bCs/>
+          <w:sz w:val="24"/>
+          <w:szCs w:val="24"/>
+        </w:rPr>
+        <w:t>a period</w:t>
+      </w:r>
+      <w:r>
+        <w:rPr>
+          <w:bCs/>
+          <w:sz w:val="24"/>
+          <w:szCs w:val="24"/>
+        </w:rPr>
+        <w:t>, I can still access Unity using the computers on campus</w:t>
+      </w:r>
+      <w:r>
+        <w:rPr>
+          <w:bCs/>
+          <w:sz w:val="24"/>
+          <w:szCs w:val="24"/>
+        </w:rPr>
+        <w:t xml:space="preserve">, and any documentation I need to edit could be done at my local library’s </w:t>
+      </w:r>
+      <w:r>
+        <w:rPr>
+          <w:bCs/>
+          <w:sz w:val="24"/>
+          <w:szCs w:val="24"/>
+        </w:rPr>
+        <w:t>computers</w:t>
+      </w:r>
+      <w:r>
+        <w:rPr>
+          <w:bCs/>
+          <w:sz w:val="24"/>
+          <w:szCs w:val="24"/>
+        </w:rPr>
+        <w:t>.</w:t>
       </w:r>
     </w:p>
     <w:sectPr>

</xml_diff>

<commit_message>
Improved documents based on meeting
Converted survey questions into statements with 1-6 scales.
Moved abstract to the end of the chart.
Added a new objective to demo document.
</commit_message>
<xml_diff>
--- a/Feasibility Demo.docx
+++ b/Feasibility Demo.docx
@@ -433,6 +433,21 @@
           <w:sz w:val="24"/>
           <w:szCs w:val="24"/>
         </w:rPr>
+        <w:t>To research current 2D platformers using procedural generation, for example Spelunky, and consider how this could be improved upon using my own methods and techniques.</w:t>
+      </w:r>
+    </w:p>
+    <w:p>
+      <w:pPr>
+        <w:rPr>
+          <w:sz w:val="24"/>
+          <w:szCs w:val="24"/>
+        </w:rPr>
+      </w:pPr>
+      <w:r>
+        <w:rPr>
+          <w:sz w:val="24"/>
+          <w:szCs w:val="24"/>
+        </w:rPr>
         <w:t>To evaluate the level and length of player engagement in a classic linear platformer when compared to one featuring procedural level generation techniques.</w:t>
       </w:r>
     </w:p>
@@ -915,7 +930,6 @@
           <w:szCs w:val="32"/>
           <w:u w:val="single"/>
         </w:rPr>
-        <w:lastRenderedPageBreak/>
         <w:t>Gantt Chart</w:t>
       </w:r>
     </w:p>
@@ -1382,8 +1396,86 @@
           <w:szCs w:val="32"/>
           <w:u w:val="single"/>
         </w:rPr>
-        <w:lastRenderedPageBreak/>
-        <w:t>Risk Analysis</w:t>
+        <w:t xml:space="preserve">Risk </w:t>
+      </w:r>
+    </w:p>
+    <w:p>
+      <w:pPr>
+        <w:rPr>
+          <w:b/>
+          <w:sz w:val="32"/>
+          <w:szCs w:val="32"/>
+          <w:u w:val="single"/>
+        </w:rPr>
+      </w:pPr>
+    </w:p>
+    <w:p>
+      <w:pPr>
+        <w:rPr>
+          <w:b/>
+          <w:sz w:val="32"/>
+          <w:szCs w:val="32"/>
+          <w:u w:val="single"/>
+        </w:rPr>
+      </w:pPr>
+    </w:p>
+    <w:p>
+      <w:pPr>
+        <w:rPr>
+          <w:b/>
+          <w:sz w:val="32"/>
+          <w:szCs w:val="32"/>
+          <w:u w:val="single"/>
+        </w:rPr>
+      </w:pPr>
+    </w:p>
+    <w:p>
+      <w:pPr>
+        <w:rPr>
+          <w:b/>
+          <w:sz w:val="32"/>
+          <w:szCs w:val="32"/>
+          <w:u w:val="single"/>
+        </w:rPr>
+      </w:pPr>
+    </w:p>
+    <w:p>
+      <w:pPr>
+        <w:rPr>
+          <w:b/>
+          <w:sz w:val="32"/>
+          <w:szCs w:val="32"/>
+          <w:u w:val="single"/>
+        </w:rPr>
+      </w:pPr>
+    </w:p>
+    <w:p>
+      <w:pPr>
+        <w:rPr>
+          <w:b/>
+          <w:sz w:val="32"/>
+          <w:szCs w:val="32"/>
+          <w:u w:val="single"/>
+        </w:rPr>
+      </w:pPr>
+    </w:p>
+    <w:p>
+      <w:pPr>
+        <w:rPr>
+          <w:b/>
+          <w:sz w:val="32"/>
+          <w:szCs w:val="32"/>
+          <w:u w:val="single"/>
+        </w:rPr>
+      </w:pPr>
+      <w:r>
+        <w:rPr>
+          <w:b/>
+          <w:sz w:val="32"/>
+          <w:szCs w:val="32"/>
+          <w:u w:val="single"/>
+        </w:rPr>
+        <w:t>Analysis</w:t>
       </w:r>
     </w:p>
     <w:p>
@@ -1562,7 +1654,16 @@
           <w:sz w:val="24"/>
           <w:szCs w:val="24"/>
         </w:rPr>
-        <w:t>Since my testing will take the form of a user survey, it could cause an issue if I cannot get a suitable number of candidates who are willing to give me feedback. If this issue does arise, I may have to cut some time from my stretch goals to do extensive testing myself. I also plan to mitigate this risk by finding people who are willing to participate earlier on in my project, with the intention that if it does become an issue, and I need to spend more time testing by myself, I will more easily be able to plan for this by working it into my deadline schedule.</w:t>
+        <w:t xml:space="preserve">Since my testing will take the form of a user survey, it could cause an issue if I cannot get a suitable number of candidates who are willing to give me feedback. If this issue does arise, I may have to cut some time from my stretch goals to do extensive testing myself. I also plan </w:t>
+      </w:r>
+      <w:r>
+        <w:rPr>
+          <w:bCs/>
+          <w:sz w:val="24"/>
+          <w:szCs w:val="24"/>
+        </w:rPr>
+        <w:lastRenderedPageBreak/>
+        <w:t>to mitigate this risk by finding people who are willing to participate earlier on in my project, with the intention that if it does become an issue, and I need to spend more time testing by myself, I will more easily be able to plan for this by working it into my deadline schedule.</w:t>
       </w:r>
     </w:p>
     <w:p>
@@ -1648,7 +1749,6 @@
           <w:sz w:val="28"/>
           <w:szCs w:val="28"/>
         </w:rPr>
-        <w:lastRenderedPageBreak/>
         <w:t>Burnout</w:t>
       </w:r>
     </w:p>

</xml_diff>